<commit_message>
Added BMI and daily calories calculating methods, added slider descriptions
</commit_message>
<xml_diff>
--- a/Kaloriju skaiciavimo formules.docx
+++ b/Kaloriju skaiciavimo formules.docx
@@ -4,6 +4,189 @@
   <w:body>
     <w:p>
       <w:pPr>
+        <w:pStyle w:val="Antrat1"/>
+      </w:pPr>
+      <w:r>
+        <w:t>KŪNO MASĖS INDEKSAS</w:t>
+      </w:r>
+      <w:r>
+        <w:t>:</w:t>
+      </w:r>
+    </w:p>
+    <w:p>
+      <w:pPr>
+        <w:rPr>
+          <w:rFonts w:ascii="Times New Roman" w:hAnsi="Times New Roman" w:cs="Times New Roman"/>
+          <w:lang w:val="en-US"/>
+        </w:rPr>
+      </w:pPr>
+      <w:r>
+        <w:rPr>
+          <w:rFonts w:ascii="Times New Roman" w:hAnsi="Times New Roman" w:cs="Times New Roman"/>
+        </w:rPr>
+        <w:t>KMI (</w:t>
+      </w:r>
+      <w:r>
+        <w:rPr>
+          <w:rFonts w:ascii="Times New Roman" w:hAnsi="Times New Roman" w:cs="Times New Roman"/>
+          <w:b/>
+          <w:bCs/>
+        </w:rPr>
+        <w:t>BMI</w:t>
+      </w:r>
+      <w:r>
+        <w:rPr>
+          <w:rFonts w:ascii="Times New Roman" w:hAnsi="Times New Roman" w:cs="Times New Roman"/>
+        </w:rPr>
+        <w:t xml:space="preserve">) </w:t>
+      </w:r>
+      <w:r>
+        <w:rPr>
+          <w:rFonts w:ascii="Times New Roman" w:hAnsi="Times New Roman" w:cs="Times New Roman"/>
+          <w:lang w:val="en-US"/>
+        </w:rPr>
+        <w:t xml:space="preserve">= </w:t>
+      </w:r>
+      <w:r>
+        <w:rPr>
+          <w:rFonts w:ascii="Times New Roman" w:hAnsi="Times New Roman" w:cs="Times New Roman"/>
+        </w:rPr>
+        <w:t>svoris/ūgis</w:t>
+      </w:r>
+      <w:r>
+        <w:rPr>
+          <w:rFonts w:ascii="Times New Roman" w:hAnsi="Times New Roman" w:cs="Times New Roman"/>
+          <w:lang w:val="en-US"/>
+        </w:rPr>
+        <w:t>^2.</w:t>
+      </w:r>
+    </w:p>
+    <w:p>
+      <w:pPr>
+        <w:rPr>
+          <w:rFonts w:ascii="Times New Roman" w:hAnsi="Times New Roman" w:cs="Times New Roman"/>
+        </w:rPr>
+      </w:pPr>
+      <w:r>
+        <w:rPr>
+          <w:rFonts w:ascii="Times New Roman" w:hAnsi="Times New Roman" w:cs="Times New Roman"/>
+          <w:lang w:val="en-US"/>
+        </w:rPr>
+        <w:t>Jei BMI &lt; 18.5 - per ma</w:t>
+      </w:r>
+      <w:proofErr w:type="spellStart"/>
+      <w:r>
+        <w:rPr>
+          <w:rFonts w:ascii="Times New Roman" w:hAnsi="Times New Roman" w:cs="Times New Roman"/>
+        </w:rPr>
+        <w:t>žas</w:t>
+      </w:r>
+      <w:proofErr w:type="spellEnd"/>
+      <w:r>
+        <w:rPr>
+          <w:rFonts w:ascii="Times New Roman" w:hAnsi="Times New Roman" w:cs="Times New Roman"/>
+        </w:rPr>
+        <w:t xml:space="preserve"> svoris;</w:t>
+      </w:r>
+    </w:p>
+    <w:p>
+      <w:pPr>
+        <w:rPr>
+          <w:rFonts w:ascii="Times New Roman" w:hAnsi="Times New Roman" w:cs="Times New Roman"/>
+        </w:rPr>
+      </w:pPr>
+      <w:r>
+        <w:rPr>
+          <w:rFonts w:ascii="Times New Roman" w:hAnsi="Times New Roman" w:cs="Times New Roman"/>
+        </w:rPr>
+        <w:t>18.5 ir daugiau, mažiau kaip 25</w:t>
+      </w:r>
+      <w:r>
+        <w:rPr>
+          <w:rFonts w:ascii="Times New Roman" w:hAnsi="Times New Roman" w:cs="Times New Roman"/>
+        </w:rPr>
+        <w:tab/>
+      </w:r>
+      <w:r>
+        <w:rPr>
+          <w:rFonts w:ascii="Times New Roman" w:hAnsi="Times New Roman" w:cs="Times New Roman"/>
+        </w:rPr>
+        <w:t xml:space="preserve">- </w:t>
+      </w:r>
+      <w:r>
+        <w:rPr>
+          <w:rFonts w:ascii="Times New Roman" w:hAnsi="Times New Roman" w:cs="Times New Roman"/>
+        </w:rPr>
+        <w:t>normalus svoris</w:t>
+      </w:r>
+    </w:p>
+    <w:p>
+      <w:pPr>
+        <w:rPr>
+          <w:rFonts w:ascii="Times New Roman" w:hAnsi="Times New Roman" w:cs="Times New Roman"/>
+        </w:rPr>
+      </w:pPr>
+      <w:r>
+        <w:rPr>
+          <w:rFonts w:ascii="Times New Roman" w:hAnsi="Times New Roman" w:cs="Times New Roman"/>
+        </w:rPr>
+        <w:t>25 ir daugiau, mažiau kaip 30</w:t>
+      </w:r>
+      <w:r>
+        <w:rPr>
+          <w:rFonts w:ascii="Times New Roman" w:hAnsi="Times New Roman" w:cs="Times New Roman"/>
+        </w:rPr>
+        <w:t xml:space="preserve"> - </w:t>
+      </w:r>
+      <w:r>
+        <w:rPr>
+          <w:rFonts w:ascii="Times New Roman" w:hAnsi="Times New Roman" w:cs="Times New Roman"/>
+        </w:rPr>
+        <w:t>antsvoris</w:t>
+      </w:r>
+    </w:p>
+    <w:p>
+      <w:pPr>
+        <w:rPr>
+          <w:rFonts w:ascii="Times New Roman" w:hAnsi="Times New Roman" w:cs="Times New Roman"/>
+        </w:rPr>
+      </w:pPr>
+      <w:r>
+        <w:rPr>
+          <w:rFonts w:ascii="Times New Roman" w:hAnsi="Times New Roman" w:cs="Times New Roman"/>
+        </w:rPr>
+        <w:t>30 ir daugiau</w:t>
+      </w:r>
+      <w:r>
+        <w:rPr>
+          <w:rFonts w:ascii="Times New Roman" w:hAnsi="Times New Roman" w:cs="Times New Roman"/>
+        </w:rPr>
+        <w:t xml:space="preserve"> - </w:t>
+      </w:r>
+      <w:r>
+        <w:rPr>
+          <w:rFonts w:ascii="Times New Roman" w:hAnsi="Times New Roman" w:cs="Times New Roman"/>
+        </w:rPr>
+        <w:t>nutukimas</w:t>
+      </w:r>
+    </w:p>
+    <w:p>
+      <w:pPr>
+        <w:rPr>
+          <w:rFonts w:ascii="Times New Roman" w:hAnsi="Times New Roman" w:cs="Times New Roman"/>
+        </w:rPr>
+      </w:pPr>
+    </w:p>
+    <w:p>
+      <w:pPr>
+        <w:pStyle w:val="Antrat1"/>
+      </w:pPr>
+      <w:r>
+        <w:t>ENERGIJOS POREIKIS IR REIKAIMOS DIENOS KALORIJOS:</w:t>
+      </w:r>
+    </w:p>
+    <w:p>
+      <w:pPr>
         <w:rPr>
           <w:rFonts w:ascii="Times New Roman" w:hAnsi="Times New Roman" w:cs="Times New Roman"/>
         </w:rPr>
@@ -235,88 +418,119 @@
       <w:r>
         <w:rPr>
           <w:rFonts w:ascii="Times New Roman" w:hAnsi="Times New Roman" w:cs="Times New Roman"/>
-        </w:rPr>
-        <w:t>I grupė – dirbantys labai lengvą fizinį darbą (studentai, tarnautojai, žmonės dirbantys protinį darbą). Šios grupės žmonių FAL yra 1,2 – labai mažas aktyvumas (sėslus arba nėra fizinio aktyvumo);</w:t>
-      </w:r>
-    </w:p>
-    <w:p>
-      <w:pPr>
-        <w:rPr>
-          <w:rFonts w:ascii="Times New Roman" w:hAnsi="Times New Roman" w:cs="Times New Roman"/>
-        </w:rPr>
-      </w:pPr>
-    </w:p>
-    <w:p>
-      <w:pPr>
-        <w:rPr>
-          <w:rFonts w:ascii="Times New Roman" w:hAnsi="Times New Roman" w:cs="Times New Roman"/>
-        </w:rPr>
-      </w:pPr>
-      <w:r>
-        <w:rPr>
-          <w:rFonts w:ascii="Times New Roman" w:hAnsi="Times New Roman" w:cs="Times New Roman"/>
-        </w:rPr>
-        <w:t>II grupė - dirbantys lengvą fizinį darbą (gydytojai, medicinos seserys, agronomai, vairuotojai, aptarnavimo sferos darbuotojai ir kt.). FAL yra 1,375 – mažas aktyvumas nuo 1 iki 3 kartų per savaitę;</w:t>
-      </w:r>
-    </w:p>
-    <w:p>
-      <w:pPr>
-        <w:rPr>
-          <w:rFonts w:ascii="Times New Roman" w:hAnsi="Times New Roman" w:cs="Times New Roman"/>
-        </w:rPr>
-      </w:pPr>
-    </w:p>
-    <w:p>
-      <w:pPr>
-        <w:rPr>
-          <w:rFonts w:ascii="Times New Roman" w:hAnsi="Times New Roman" w:cs="Times New Roman"/>
-        </w:rPr>
-      </w:pPr>
-      <w:r>
-        <w:rPr>
-          <w:rFonts w:ascii="Times New Roman" w:hAnsi="Times New Roman" w:cs="Times New Roman"/>
-        </w:rPr>
-        <w:t>III grupė - dirbantys vidutinio sunkumo fizinį darbą (chirurgai, lengvosios pramonės darbuotojai, vadybininkai, namų šeimininkės, komunalinio ūkio darbuotojai ir žmones, dirbantys mechanizuotą fizinį darbą). FAL yra 1,55– vidutinis aktyvumas nuo 3 iki 5 kartų per savaitę;</w:t>
-      </w:r>
-    </w:p>
-    <w:p>
-      <w:pPr>
-        <w:rPr>
-          <w:rFonts w:ascii="Times New Roman" w:hAnsi="Times New Roman" w:cs="Times New Roman"/>
-        </w:rPr>
-      </w:pPr>
-    </w:p>
-    <w:p>
-      <w:pPr>
-        <w:rPr>
-          <w:rFonts w:ascii="Times New Roman" w:hAnsi="Times New Roman" w:cs="Times New Roman"/>
-        </w:rPr>
-      </w:pPr>
-      <w:r>
-        <w:rPr>
-          <w:rFonts w:ascii="Times New Roman" w:hAnsi="Times New Roman" w:cs="Times New Roman"/>
-        </w:rPr>
-        <w:t>IV grupė - dirbantys sunkų fizinį darbą (sportininkai, ūkininkai, statybininkai ir kitų pramonės šakų darbuotojai, dirbantys nemechanizuotą ir iš dalies mechanizuotą darbą). FAL yra 1,725 – didelis aktyvumas nuo 6 iki 7 kartų per savaitę.</w:t>
-      </w:r>
-    </w:p>
-    <w:p>
-      <w:pPr>
-        <w:rPr>
-          <w:rFonts w:ascii="Times New Roman" w:hAnsi="Times New Roman" w:cs="Times New Roman"/>
-        </w:rPr>
-      </w:pPr>
-    </w:p>
-    <w:p>
-      <w:pPr>
-        <w:rPr>
-          <w:rFonts w:ascii="Times New Roman" w:hAnsi="Times New Roman" w:cs="Times New Roman"/>
-        </w:rPr>
-      </w:pPr>
-      <w:r>
-        <w:rPr>
-          <w:rFonts w:ascii="Times New Roman" w:hAnsi="Times New Roman" w:cs="Times New Roman"/>
-        </w:rPr>
-        <w:lastRenderedPageBreak/>
+          <w:b/>
+          <w:bCs/>
+        </w:rPr>
+        <w:t>I grupė</w:t>
+      </w:r>
+      <w:r>
+        <w:rPr>
+          <w:rFonts w:ascii="Times New Roman" w:hAnsi="Times New Roman" w:cs="Times New Roman"/>
+        </w:rPr>
+        <w:t xml:space="preserve"> – dirbantys labai lengvą fizinį darbą (studentai, tarnautojai, žmonės dirbantys protinį darbą). Šios grupės žmonių FAL yra 1,2 – labai mažas aktyvumas (sėslus arba nėra fizinio aktyvumo);</w:t>
+      </w:r>
+    </w:p>
+    <w:p>
+      <w:pPr>
+        <w:rPr>
+          <w:rFonts w:ascii="Times New Roman" w:hAnsi="Times New Roman" w:cs="Times New Roman"/>
+        </w:rPr>
+      </w:pPr>
+    </w:p>
+    <w:p>
+      <w:pPr>
+        <w:rPr>
+          <w:rFonts w:ascii="Times New Roman" w:hAnsi="Times New Roman" w:cs="Times New Roman"/>
+        </w:rPr>
+      </w:pPr>
+      <w:r>
+        <w:rPr>
+          <w:rFonts w:ascii="Times New Roman" w:hAnsi="Times New Roman" w:cs="Times New Roman"/>
+          <w:b/>
+          <w:bCs/>
+        </w:rPr>
+        <w:t>II grupė</w:t>
+      </w:r>
+      <w:r>
+        <w:rPr>
+          <w:rFonts w:ascii="Times New Roman" w:hAnsi="Times New Roman" w:cs="Times New Roman"/>
+        </w:rPr>
+        <w:t xml:space="preserve"> - dirbantys lengvą fizinį darbą (gydytojai, medicinos seserys, agronomai, vairuotojai, aptarnavimo sferos darbuotojai ir kt.). FAL yra 1,375 – mažas aktyvumas nuo 1 iki 3 kartų per savaitę;</w:t>
+      </w:r>
+    </w:p>
+    <w:p>
+      <w:pPr>
+        <w:rPr>
+          <w:rFonts w:ascii="Times New Roman" w:hAnsi="Times New Roman" w:cs="Times New Roman"/>
+        </w:rPr>
+      </w:pPr>
+    </w:p>
+    <w:p>
+      <w:pPr>
+        <w:rPr>
+          <w:rFonts w:ascii="Times New Roman" w:hAnsi="Times New Roman" w:cs="Times New Roman"/>
+        </w:rPr>
+      </w:pPr>
+      <w:r>
+        <w:rPr>
+          <w:rFonts w:ascii="Times New Roman" w:hAnsi="Times New Roman" w:cs="Times New Roman"/>
+          <w:b/>
+          <w:bCs/>
+        </w:rPr>
+        <w:t>III grupė</w:t>
+      </w:r>
+      <w:r>
+        <w:rPr>
+          <w:rFonts w:ascii="Times New Roman" w:hAnsi="Times New Roman" w:cs="Times New Roman"/>
+        </w:rPr>
+        <w:t xml:space="preserve"> - dirbantys vidutinio sunkumo fizinį darbą (chirurgai, lengvosios pramonės darbuotojai, vadybininkai, namų šeimininkės, komunalinio ūkio darbuotojai ir žmones, dirbantys mechanizuotą fizinį darbą). FAL yra 1,55– vidutinis aktyvumas nuo 3 iki 5 kartų per savaitę;</w:t>
+      </w:r>
+    </w:p>
+    <w:p>
+      <w:pPr>
+        <w:rPr>
+          <w:rFonts w:ascii="Times New Roman" w:hAnsi="Times New Roman" w:cs="Times New Roman"/>
+        </w:rPr>
+      </w:pPr>
+    </w:p>
+    <w:p>
+      <w:pPr>
+        <w:rPr>
+          <w:rFonts w:ascii="Times New Roman" w:hAnsi="Times New Roman" w:cs="Times New Roman"/>
+        </w:rPr>
+      </w:pPr>
+      <w:r>
+        <w:rPr>
+          <w:rFonts w:ascii="Times New Roman" w:hAnsi="Times New Roman" w:cs="Times New Roman"/>
+          <w:b/>
+          <w:bCs/>
+        </w:rPr>
+        <w:t>IV grupė</w:t>
+      </w:r>
+      <w:r>
+        <w:rPr>
+          <w:rFonts w:ascii="Times New Roman" w:hAnsi="Times New Roman" w:cs="Times New Roman"/>
+        </w:rPr>
+        <w:t xml:space="preserve"> - dirbantys sunkų fizinį darbą (sportininkai, ūkininkai, statybininkai ir kitų pramonės šakų darbuotojai, dirbantys nemechanizuotą ir iš dalies mechanizuotą darbą). FAL yra 1,725 – didelis aktyvumas nuo 6 iki 7 kartų per savaitę.</w:t>
+      </w:r>
+    </w:p>
+    <w:p>
+      <w:pPr>
+        <w:rPr>
+          <w:rFonts w:ascii="Times New Roman" w:hAnsi="Times New Roman" w:cs="Times New Roman"/>
+        </w:rPr>
+      </w:pPr>
+    </w:p>
+    <w:p>
+      <w:pPr>
+        <w:rPr>
+          <w:rFonts w:ascii="Times New Roman" w:hAnsi="Times New Roman" w:cs="Times New Roman"/>
+        </w:rPr>
+      </w:pPr>
+      <w:r>
+        <w:rPr>
+          <w:rFonts w:ascii="Times New Roman" w:hAnsi="Times New Roman" w:cs="Times New Roman"/>
+        </w:rPr>
         <w:t xml:space="preserve"> 1 lentelė. Pagrindinės medžiagų apykaitos (PMA) (</w:t>
       </w:r>
       <w:proofErr w:type="spellStart"/>
@@ -331,7 +545,13 @@
         <w:rPr>
           <w:rFonts w:ascii="Times New Roman" w:hAnsi="Times New Roman" w:cs="Times New Roman"/>
         </w:rPr>
-        <w:t xml:space="preserve"> (MJ)per dieną) skaičiavimo formulės moterims ir vyrams pagal svorį (W, kg) ir ūgį (H, m).</w:t>
+        <w:t xml:space="preserve"> (MJ)per dieną) skaičiavimo formulės moterims ir vyrams pagal svorį (W, kg)</w:t>
+      </w:r>
+      <w:r>
+        <w:rPr>
+          <w:rFonts w:ascii="Times New Roman" w:hAnsi="Times New Roman" w:cs="Times New Roman"/>
+        </w:rPr>
+        <w:t>.</w:t>
       </w:r>
     </w:p>
     <w:p>

</xml_diff>

<commit_message>
Tried to access activity data to SurveyManager
</commit_message>
<xml_diff>
--- a/Kaloriju skaiciavimo formules.docx
+++ b/Kaloriju skaiciavimo formules.docx
@@ -86,8 +86,16 @@
         <w:rPr>
           <w:rFonts w:ascii="Times New Roman" w:hAnsi="Times New Roman" w:cs="Times New Roman"/>
         </w:rPr>
-        <w:t xml:space="preserve"> svoris;</w:t>
-      </w:r>
+        <w:t xml:space="preserve"> </w:t>
+      </w:r>
+      <w:proofErr w:type="gramStart"/>
+      <w:r>
+        <w:rPr>
+          <w:rFonts w:ascii="Times New Roman" w:hAnsi="Times New Roman" w:cs="Times New Roman"/>
+        </w:rPr>
+        <w:t>svoris;</w:t>
+      </w:r>
+      <w:proofErr w:type="gramEnd"/>
     </w:p>
     <w:p>
       <w:pPr>
@@ -525,6 +533,7 @@
       <w:pPr>
         <w:rPr>
           <w:rFonts w:ascii="Times New Roman" w:hAnsi="Times New Roman" w:cs="Times New Roman"/>
+          <w:lang w:val="en-US"/>
         </w:rPr>
       </w:pPr>
       <w:r>
@@ -552,6 +561,13 @@
           <w:rFonts w:ascii="Times New Roman" w:hAnsi="Times New Roman" w:cs="Times New Roman"/>
         </w:rPr>
         <w:t>.</w:t>
+      </w:r>
+      <w:r>
+        <w:rPr>
+          <w:rFonts w:ascii="Times New Roman" w:hAnsi="Times New Roman" w:cs="Times New Roman"/>
+          <w:lang w:val="en-US"/>
+        </w:rPr>
+        <w:tab/>
       </w:r>
     </w:p>
     <w:p>

</xml_diff>